<commit_message>
update doc: create qt widget app
</commit_message>
<xml_diff>
--- a/My Notes.docx
+++ b/My Notes.docx
@@ -100,7 +100,6 @@
     </w:p>
     <w:p/>
     <w:p>
-      <w:bookmarkStart w:id="0" w:name="_GoBack"/>
       <w:r>
         <w:rPr>
           <w:noProof/>
@@ -147,7 +146,6 @@
           </wp:inline>
         </w:drawing>
       </w:r>
-      <w:bookmarkEnd w:id="0"/>
     </w:p>
     <w:p>
       <w:pPr>
@@ -175,10 +173,119 @@
         <w:t xml:space="preserve"> and download appropriate file for your platform.</w:t>
       </w:r>
     </w:p>
+    <w:p/>
+    <w:p>
+      <w:r>
+        <w:t>For Linux:</w:t>
+      </w:r>
+    </w:p>
+    <w:p>
+      <w:r>
+        <w:t>Install following packages before run app.</w:t>
+      </w:r>
+    </w:p>
     <w:p>
       <w:r>
         <w:tab/>
       </w:r>
+      <w:r>
+        <w:t>$ sudo apt-get install mesa-common-dev</w:t>
+      </w:r>
+    </w:p>
+    <w:p>
+      <w:r>
+        <w:tab/>
+      </w:r>
+      <w:r>
+        <w:t>$ sudo apt-get install libglu1-mesa-dev</w:t>
+      </w:r>
+    </w:p>
+    <w:p>
+      <w:r>
+        <w:tab/>
+      </w:r>
+    </w:p>
+    <w:p>
+      <w:r>
+        <w:t>Qt Widget Demo App</w:t>
+      </w:r>
+    </w:p>
+    <w:p>
+      <w:r>
+        <w:t xml:space="preserve">File </w:t>
+      </w:r>
+      <w:r>
+        <w:sym w:font="Wingdings" w:char="F0E0"/>
+      </w:r>
+      <w:r>
+        <w:t xml:space="preserve"> New File or  Project </w:t>
+      </w:r>
+      <w:r>
+        <w:sym w:font="Wingdings" w:char="F0E0"/>
+      </w:r>
+      <w:r>
+        <w:t xml:space="preserve"> Application (Qt) </w:t>
+      </w:r>
+      <w:r>
+        <w:sym w:font="Wingdings" w:char="F0E0"/>
+      </w:r>
+      <w:r>
+        <w:t xml:space="preserve"> Qt Widgets Application </w:t>
+      </w:r>
+      <w:r>
+        <w:sym w:font="Wingdings" w:char="F0E0"/>
+      </w:r>
+      <w:r>
+        <w:t xml:space="preserve">  Choose </w:t>
+      </w:r>
+      <w:r>
+        <w:sym w:font="Wingdings" w:char="F0E0"/>
+      </w:r>
+      <w:r>
+        <w:t xml:space="preserve"> Name of Project </w:t>
+      </w:r>
+      <w:r>
+        <w:sym w:font="Wingdings" w:char="F0E0"/>
+      </w:r>
+      <w:r>
+        <w:t xml:space="preserve"> Build System = qmake </w:t>
+      </w:r>
+      <w:r>
+        <w:sym w:font="Wingdings" w:char="F0E0"/>
+      </w:r>
+      <w:r>
+        <w:t xml:space="preserve"> Next </w:t>
+      </w:r>
+      <w:r>
+        <w:sym w:font="Wingdings" w:char="F0E0"/>
+      </w:r>
+      <w:r>
+        <w:t xml:space="preserve"> Change base Class to “</w:t>
+      </w:r>
+      <w:proofErr w:type="spellStart"/>
+      <w:r>
+        <w:t>QWidget</w:t>
+      </w:r>
+      <w:proofErr w:type="spellEnd"/>
+      <w:r>
+        <w:t xml:space="preserve">” </w:t>
+      </w:r>
+      <w:r>
+        <w:sym w:font="Wingdings" w:char="F0E0"/>
+      </w:r>
+      <w:r>
+        <w:t xml:space="preserve"> Next  … Next </w:t>
+      </w:r>
+      <w:r>
+        <w:sym w:font="Wingdings" w:char="F0E0"/>
+      </w:r>
+      <w:r>
+        <w:t xml:space="preserve"> Finish</w:t>
+      </w:r>
+    </w:p>
+    <w:p>
+      <w:bookmarkStart w:id="0" w:name="_GoBack"/>
+      <w:bookmarkEnd w:id="0"/>
     </w:p>
     <w:p/>
     <w:sectPr>

</xml_diff>

<commit_message>
Add Signal and Slots example with connect
</commit_message>
<xml_diff>
--- a/My Notes.docx
+++ b/My Notes.docx
@@ -7,13 +7,7 @@
         <w:pStyle w:val="Title"/>
       </w:pPr>
       <w:r>
-        <w:t xml:space="preserve">Udemy - Qt Quick and QML For Beginners </w:t>
-      </w:r>
-      <w:r>
-        <w:t>the</w:t>
-      </w:r>
-      <w:r>
-        <w:t xml:space="preserve"> Fundamentals</w:t>
+        <w:t>Udemy - Qt Quick and QML For Beginners the Fundamentals</w:t>
       </w:r>
     </w:p>
     <w:p/>
@@ -71,7 +65,7 @@
                     <pic:cNvPicPr/>
                   </pic:nvPicPr>
                   <pic:blipFill>
-                    <a:blip r:embed="rId4">
+                    <a:blip r:embed="rId5">
                       <a:extLst>
                         <a:ext uri="{28A0092B-C50C-407E-A947-70E740481C1C}">
                           <a14:useLocalDpi xmlns:a14="http://schemas.microsoft.com/office/drawing/2010/main" val="0"/>
@@ -120,7 +114,7 @@
                     <pic:cNvPicPr/>
                   </pic:nvPicPr>
                   <pic:blipFill>
-                    <a:blip r:embed="rId5">
+                    <a:blip r:embed="rId6">
                       <a:extLst>
                         <a:ext uri="{28A0092B-C50C-407E-A947-70E740481C1C}">
                           <a14:useLocalDpi xmlns:a14="http://schemas.microsoft.com/office/drawing/2010/main" val="0"/>
@@ -161,7 +155,7 @@
         <w:tab/>
         <w:t xml:space="preserve">Go to </w:t>
       </w:r>
-      <w:hyperlink r:id="rId6" w:history="1">
+      <w:hyperlink r:id="rId7" w:history="1">
         <w:r>
           <w:rPr>
             <w:rStyle w:val="Hyperlink"/>
@@ -260,15 +254,7 @@
         <w:sym w:font="Wingdings" w:char="F0E0"/>
       </w:r>
       <w:r>
-        <w:t xml:space="preserve"> Change base Class to “</w:t>
-      </w:r>
-      <w:proofErr w:type="spellStart"/>
-      <w:r>
-        <w:t>QWidget</w:t>
-      </w:r>
-      <w:proofErr w:type="spellEnd"/>
-      <w:r>
-        <w:t xml:space="preserve">” </w:t>
+        <w:t xml:space="preserve"> Change base Class to “QWidget” </w:t>
       </w:r>
       <w:r>
         <w:sym w:font="Wingdings" w:char="F0E0"/>
@@ -283,11 +269,580 @@
         <w:t xml:space="preserve"> Finish</w:t>
       </w:r>
     </w:p>
-    <w:p>
+    <w:p/>
+    <w:p/>
+    <w:p>
+      <w:r>
+        <w:t>Qt Global Object:</w:t>
+      </w:r>
+    </w:p>
+    <w:p>
+      <w:pPr>
+        <w:pStyle w:val="ListParagraph"/>
+        <w:numPr>
+          <w:ilvl w:val="0"/>
+          <w:numId w:val="1"/>
+        </w:numPr>
+      </w:pPr>
+      <w:r>
+        <w:t>The Qt Object is a global object with utility functions, properties and enums.</w:t>
+      </w:r>
+    </w:p>
+    <w:p>
+      <w:pPr>
+        <w:pStyle w:val="ListParagraph"/>
+        <w:numPr>
+          <w:ilvl w:val="0"/>
+          <w:numId w:val="1"/>
+        </w:numPr>
+      </w:pPr>
+      <w:r>
+        <w:t>It is not Instantiable.</w:t>
+      </w:r>
+    </w:p>
+    <w:p/>
+    <w:p>
+      <w:pPr>
+        <w:rPr>
+          <w:b/>
+          <w:bCs/>
+        </w:rPr>
+      </w:pPr>
+      <w:r>
+        <w:rPr>
+          <w:b/>
+          <w:bCs/>
+        </w:rPr>
+        <w:t xml:space="preserve">Every </w:t>
+      </w:r>
+      <w:r>
+        <w:rPr>
+          <w:b/>
+          <w:bCs/>
+        </w:rPr>
+        <w:t>P</w:t>
+      </w:r>
+      <w:r>
+        <w:rPr>
+          <w:b/>
+          <w:bCs/>
+        </w:rPr>
+        <w:t>roperty in QML have auto generated handler with name as  prefix “on” +capital 1</w:t>
+      </w:r>
+      <w:r>
+        <w:rPr>
+          <w:b/>
+          <w:bCs/>
+          <w:vertAlign w:val="superscript"/>
+        </w:rPr>
+        <w:t>st</w:t>
+      </w:r>
+      <w:r>
+        <w:rPr>
+          <w:b/>
+          <w:bCs/>
+        </w:rPr>
+        <w:t xml:space="preserve"> letter of prop +suffix “Changed”</w:t>
+      </w:r>
+    </w:p>
+    <w:p>
+      <w:r>
+        <w:t>e.g.</w:t>
+      </w:r>
+    </w:p>
+    <w:p>
+      <w:pPr>
+        <w:tabs>
+          <w:tab w:val="left" w:pos="916"/>
+          <w:tab w:val="left" w:pos="1832"/>
+          <w:tab w:val="left" w:pos="2748"/>
+          <w:tab w:val="left" w:pos="3664"/>
+          <w:tab w:val="left" w:pos="4580"/>
+          <w:tab w:val="left" w:pos="5496"/>
+          <w:tab w:val="left" w:pos="6412"/>
+          <w:tab w:val="left" w:pos="7328"/>
+          <w:tab w:val="left" w:pos="8244"/>
+          <w:tab w:val="left" w:pos="9160"/>
+          <w:tab w:val="left" w:pos="10076"/>
+          <w:tab w:val="left" w:pos="10992"/>
+          <w:tab w:val="left" w:pos="11908"/>
+          <w:tab w:val="left" w:pos="12824"/>
+          <w:tab w:val="left" w:pos="13740"/>
+          <w:tab w:val="left" w:pos="14656"/>
+        </w:tabs>
+        <w:spacing w:after="0" w:line="240" w:lineRule="auto"/>
+        <w:rPr>
+          <w:rFonts w:ascii="Courier New" w:eastAsia="Times New Roman" w:hAnsi="Courier New" w:cs="Courier New"/>
+          <w:sz w:val="20"/>
+          <w:szCs w:val="20"/>
+        </w:rPr>
+      </w:pPr>
+      <w:r>
+        <w:rPr>
+          <w:rFonts w:ascii="Courier New" w:eastAsia="Times New Roman" w:hAnsi="Courier New" w:cs="Courier New"/>
+          <w:color w:val="808000"/>
+          <w:sz w:val="20"/>
+          <w:szCs w:val="20"/>
+        </w:rPr>
+        <w:t xml:space="preserve">    </w:t>
+      </w:r>
+      <w:r>
+        <w:rPr>
+          <w:rFonts w:ascii="Courier New" w:eastAsia="Times New Roman" w:hAnsi="Courier New" w:cs="Courier New"/>
+          <w:color w:val="808000"/>
+          <w:sz w:val="20"/>
+          <w:szCs w:val="20"/>
+        </w:rPr>
+        <w:t>property</w:t>
+      </w:r>
+      <w:r>
+        <w:rPr>
+          <w:rFonts w:ascii="Courier New" w:eastAsia="Times New Roman" w:hAnsi="Courier New" w:cs="Courier New"/>
+          <w:color w:val="C0C0C0"/>
+          <w:sz w:val="20"/>
+          <w:szCs w:val="20"/>
+        </w:rPr>
+        <w:t xml:space="preserve"> </w:t>
+      </w:r>
+      <w:r>
+        <w:rPr>
+          <w:rFonts w:ascii="Courier New" w:eastAsia="Times New Roman" w:hAnsi="Courier New" w:cs="Courier New"/>
+          <w:color w:val="808000"/>
+          <w:sz w:val="20"/>
+          <w:szCs w:val="20"/>
+        </w:rPr>
+        <w:t>string</w:t>
+      </w:r>
+      <w:r>
+        <w:rPr>
+          <w:rFonts w:ascii="Courier New" w:eastAsia="Times New Roman" w:hAnsi="Courier New" w:cs="Courier New"/>
+          <w:color w:val="C0C0C0"/>
+          <w:sz w:val="20"/>
+          <w:szCs w:val="20"/>
+        </w:rPr>
+        <w:t xml:space="preserve"> </w:t>
+      </w:r>
+      <w:r>
+        <w:rPr>
+          <w:rFonts w:ascii="Courier New" w:eastAsia="Times New Roman" w:hAnsi="Courier New" w:cs="Courier New"/>
+          <w:color w:val="800000"/>
+          <w:sz w:val="20"/>
+          <w:szCs w:val="20"/>
+        </w:rPr>
+        <w:t>myProp</w:t>
+      </w:r>
+      <w:r>
+        <w:rPr>
+          <w:rFonts w:ascii="Courier New" w:eastAsia="Times New Roman" w:hAnsi="Courier New" w:cs="Courier New"/>
+          <w:sz w:val="20"/>
+          <w:szCs w:val="20"/>
+        </w:rPr>
+        <w:t>:</w:t>
+      </w:r>
+      <w:r>
+        <w:rPr>
+          <w:rFonts w:ascii="Courier New" w:eastAsia="Times New Roman" w:hAnsi="Courier New" w:cs="Courier New"/>
+          <w:color w:val="C0C0C0"/>
+          <w:sz w:val="20"/>
+          <w:szCs w:val="20"/>
+        </w:rPr>
+        <w:t xml:space="preserve"> </w:t>
+      </w:r>
+      <w:r>
+        <w:rPr>
+          <w:rFonts w:ascii="Courier New" w:eastAsia="Times New Roman" w:hAnsi="Courier New" w:cs="Courier New"/>
+          <w:color w:val="008000"/>
+          <w:sz w:val="20"/>
+          <w:szCs w:val="20"/>
+        </w:rPr>
+        <w:t>"Vijay"</w:t>
+      </w:r>
+    </w:p>
+    <w:p>
+      <w:pPr>
+        <w:tabs>
+          <w:tab w:val="left" w:pos="916"/>
+          <w:tab w:val="left" w:pos="1832"/>
+          <w:tab w:val="left" w:pos="2748"/>
+          <w:tab w:val="left" w:pos="3664"/>
+          <w:tab w:val="left" w:pos="4580"/>
+          <w:tab w:val="left" w:pos="5496"/>
+          <w:tab w:val="left" w:pos="6412"/>
+          <w:tab w:val="left" w:pos="7328"/>
+          <w:tab w:val="left" w:pos="8244"/>
+          <w:tab w:val="left" w:pos="9160"/>
+          <w:tab w:val="left" w:pos="10076"/>
+          <w:tab w:val="left" w:pos="10992"/>
+          <w:tab w:val="left" w:pos="11908"/>
+          <w:tab w:val="left" w:pos="12824"/>
+          <w:tab w:val="left" w:pos="13740"/>
+          <w:tab w:val="left" w:pos="14656"/>
+        </w:tabs>
+        <w:spacing w:after="0" w:line="240" w:lineRule="auto"/>
+        <w:rPr>
+          <w:rFonts w:ascii="Courier New" w:eastAsia="Times New Roman" w:hAnsi="Courier New" w:cs="Courier New"/>
+          <w:sz w:val="20"/>
+          <w:szCs w:val="20"/>
+        </w:rPr>
+      </w:pPr>
+      <w:r>
+        <w:rPr>
+          <w:rFonts w:ascii="Courier New" w:eastAsia="Times New Roman" w:hAnsi="Courier New" w:cs="Courier New"/>
+          <w:color w:val="C0C0C0"/>
+          <w:sz w:val="20"/>
+          <w:szCs w:val="20"/>
+        </w:rPr>
+        <w:t xml:space="preserve">    </w:t>
+      </w:r>
+      <w:r>
+        <w:rPr>
+          <w:rFonts w:ascii="Courier New" w:eastAsia="Times New Roman" w:hAnsi="Courier New" w:cs="Courier New"/>
+          <w:color w:val="800000"/>
+          <w:sz w:val="20"/>
+          <w:szCs w:val="20"/>
+        </w:rPr>
+        <w:t>onMyPropChanged</w:t>
+      </w:r>
+      <w:r>
+        <w:rPr>
+          <w:rFonts w:ascii="Courier New" w:eastAsia="Times New Roman" w:hAnsi="Courier New" w:cs="Courier New"/>
+          <w:sz w:val="20"/>
+          <w:szCs w:val="20"/>
+        </w:rPr>
+        <w:t>:</w:t>
+      </w:r>
+      <w:r>
+        <w:rPr>
+          <w:rFonts w:ascii="Courier New" w:eastAsia="Times New Roman" w:hAnsi="Courier New" w:cs="Courier New"/>
+          <w:color w:val="C0C0C0"/>
+          <w:sz w:val="20"/>
+          <w:szCs w:val="20"/>
+        </w:rPr>
+        <w:t xml:space="preserve"> </w:t>
+      </w:r>
+      <w:r>
+        <w:rPr>
+          <w:rFonts w:ascii="Courier New" w:eastAsia="Times New Roman" w:hAnsi="Courier New" w:cs="Courier New"/>
+          <w:sz w:val="20"/>
+          <w:szCs w:val="20"/>
+        </w:rPr>
+        <w:t>{</w:t>
+      </w:r>
+    </w:p>
+    <w:p>
+      <w:pPr>
+        <w:tabs>
+          <w:tab w:val="left" w:pos="916"/>
+          <w:tab w:val="left" w:pos="1832"/>
+          <w:tab w:val="left" w:pos="2748"/>
+          <w:tab w:val="left" w:pos="3664"/>
+          <w:tab w:val="left" w:pos="4580"/>
+          <w:tab w:val="left" w:pos="5496"/>
+          <w:tab w:val="left" w:pos="6412"/>
+          <w:tab w:val="left" w:pos="7328"/>
+          <w:tab w:val="left" w:pos="8244"/>
+          <w:tab w:val="left" w:pos="9160"/>
+          <w:tab w:val="left" w:pos="10076"/>
+          <w:tab w:val="left" w:pos="10992"/>
+          <w:tab w:val="left" w:pos="11908"/>
+          <w:tab w:val="left" w:pos="12824"/>
+          <w:tab w:val="left" w:pos="13740"/>
+          <w:tab w:val="left" w:pos="14656"/>
+        </w:tabs>
+        <w:spacing w:after="0" w:line="240" w:lineRule="auto"/>
+        <w:rPr>
+          <w:rFonts w:ascii="Courier New" w:eastAsia="Times New Roman" w:hAnsi="Courier New" w:cs="Courier New"/>
+          <w:sz w:val="20"/>
+          <w:szCs w:val="20"/>
+        </w:rPr>
+      </w:pPr>
+      <w:r>
+        <w:rPr>
+          <w:rFonts w:ascii="Courier New" w:eastAsia="Times New Roman" w:hAnsi="Courier New" w:cs="Courier New"/>
+          <w:color w:val="C0C0C0"/>
+          <w:sz w:val="20"/>
+          <w:szCs w:val="20"/>
+        </w:rPr>
+        <w:t xml:space="preserve">        </w:t>
+      </w:r>
+      <w:r>
+        <w:rPr>
+          <w:rFonts w:ascii="Courier New" w:eastAsia="Times New Roman" w:hAnsi="Courier New" w:cs="Courier New"/>
+          <w:i/>
+          <w:iCs/>
+          <w:color w:val="0055AF"/>
+          <w:sz w:val="20"/>
+          <w:szCs w:val="20"/>
+        </w:rPr>
+        <w:t>console</w:t>
+      </w:r>
+      <w:r>
+        <w:rPr>
+          <w:rFonts w:ascii="Courier New" w:eastAsia="Times New Roman" w:hAnsi="Courier New" w:cs="Courier New"/>
+          <w:sz w:val="20"/>
+          <w:szCs w:val="20"/>
+        </w:rPr>
+        <w:t>.log(</w:t>
+      </w:r>
+      <w:r>
+        <w:rPr>
+          <w:rFonts w:ascii="Courier New" w:eastAsia="Times New Roman" w:hAnsi="Courier New" w:cs="Courier New"/>
+          <w:color w:val="008000"/>
+          <w:sz w:val="20"/>
+          <w:szCs w:val="20"/>
+        </w:rPr>
+        <w:t>"myProp</w:t>
+      </w:r>
+      <w:r>
+        <w:rPr>
+          <w:rFonts w:ascii="Courier New" w:eastAsia="Times New Roman" w:hAnsi="Courier New" w:cs="Courier New"/>
+          <w:color w:val="C0C0C0"/>
+          <w:sz w:val="20"/>
+          <w:szCs w:val="20"/>
+        </w:rPr>
+        <w:t xml:space="preserve"> </w:t>
+      </w:r>
+      <w:r>
+        <w:rPr>
+          <w:rFonts w:ascii="Courier New" w:eastAsia="Times New Roman" w:hAnsi="Courier New" w:cs="Courier New"/>
+          <w:color w:val="008000"/>
+          <w:sz w:val="20"/>
+          <w:szCs w:val="20"/>
+        </w:rPr>
+        <w:t>changed</w:t>
+      </w:r>
+      <w:r>
+        <w:rPr>
+          <w:rFonts w:ascii="Courier New" w:eastAsia="Times New Roman" w:hAnsi="Courier New" w:cs="Courier New"/>
+          <w:color w:val="C0C0C0"/>
+          <w:sz w:val="20"/>
+          <w:szCs w:val="20"/>
+        </w:rPr>
+        <w:t xml:space="preserve"> </w:t>
+      </w:r>
+      <w:r>
+        <w:rPr>
+          <w:rFonts w:ascii="Courier New" w:eastAsia="Times New Roman" w:hAnsi="Courier New" w:cs="Courier New"/>
+          <w:color w:val="008000"/>
+          <w:sz w:val="20"/>
+          <w:szCs w:val="20"/>
+        </w:rPr>
+        <w:t>to</w:t>
+      </w:r>
+      <w:r>
+        <w:rPr>
+          <w:rFonts w:ascii="Courier New" w:eastAsia="Times New Roman" w:hAnsi="Courier New" w:cs="Courier New"/>
+          <w:color w:val="C0C0C0"/>
+          <w:sz w:val="20"/>
+          <w:szCs w:val="20"/>
+        </w:rPr>
+        <w:t xml:space="preserve"> </w:t>
+      </w:r>
+      <w:r>
+        <w:rPr>
+          <w:rFonts w:ascii="Courier New" w:eastAsia="Times New Roman" w:hAnsi="Courier New" w:cs="Courier New"/>
+          <w:color w:val="008000"/>
+          <w:sz w:val="20"/>
+          <w:szCs w:val="20"/>
+        </w:rPr>
+        <w:t>"</w:t>
+      </w:r>
+      <w:r>
+        <w:rPr>
+          <w:rFonts w:ascii="Courier New" w:eastAsia="Times New Roman" w:hAnsi="Courier New" w:cs="Courier New"/>
+          <w:sz w:val="20"/>
+          <w:szCs w:val="20"/>
+        </w:rPr>
+        <w:t>+</w:t>
+      </w:r>
+      <w:r>
+        <w:rPr>
+          <w:rFonts w:ascii="Courier New" w:eastAsia="Times New Roman" w:hAnsi="Courier New" w:cs="Courier New"/>
+          <w:i/>
+          <w:iCs/>
+          <w:sz w:val="20"/>
+          <w:szCs w:val="20"/>
+        </w:rPr>
+        <w:t>myProp</w:t>
+      </w:r>
+      <w:r>
+        <w:rPr>
+          <w:rFonts w:ascii="Courier New" w:eastAsia="Times New Roman" w:hAnsi="Courier New" w:cs="Courier New"/>
+          <w:sz w:val="20"/>
+          <w:szCs w:val="20"/>
+        </w:rPr>
+        <w:t>)</w:t>
+      </w:r>
+    </w:p>
+    <w:p>
+      <w:pPr>
+        <w:tabs>
+          <w:tab w:val="left" w:pos="916"/>
+          <w:tab w:val="left" w:pos="1832"/>
+          <w:tab w:val="left" w:pos="2748"/>
+          <w:tab w:val="left" w:pos="3664"/>
+          <w:tab w:val="left" w:pos="4580"/>
+          <w:tab w:val="left" w:pos="5496"/>
+          <w:tab w:val="left" w:pos="6412"/>
+          <w:tab w:val="left" w:pos="7328"/>
+          <w:tab w:val="left" w:pos="8244"/>
+          <w:tab w:val="left" w:pos="9160"/>
+          <w:tab w:val="left" w:pos="10076"/>
+          <w:tab w:val="left" w:pos="10992"/>
+          <w:tab w:val="left" w:pos="11908"/>
+          <w:tab w:val="left" w:pos="12824"/>
+          <w:tab w:val="left" w:pos="13740"/>
+          <w:tab w:val="left" w:pos="14656"/>
+        </w:tabs>
+        <w:spacing w:after="0" w:line="240" w:lineRule="auto"/>
+        <w:rPr>
+          <w:rFonts w:ascii="Courier New" w:eastAsia="Times New Roman" w:hAnsi="Courier New" w:cs="Courier New"/>
+          <w:sz w:val="20"/>
+          <w:szCs w:val="20"/>
+        </w:rPr>
+      </w:pPr>
+      <w:r>
+        <w:rPr>
+          <w:rFonts w:ascii="Courier New" w:eastAsia="Times New Roman" w:hAnsi="Courier New" w:cs="Courier New"/>
+          <w:color w:val="C0C0C0"/>
+          <w:sz w:val="20"/>
+          <w:szCs w:val="20"/>
+        </w:rPr>
+        <w:t xml:space="preserve">    </w:t>
+      </w:r>
+      <w:r>
+        <w:rPr>
+          <w:rFonts w:ascii="Courier New" w:eastAsia="Times New Roman" w:hAnsi="Courier New" w:cs="Courier New"/>
+          <w:sz w:val="20"/>
+          <w:szCs w:val="20"/>
+        </w:rPr>
+        <w:t>}</w:t>
+      </w:r>
+    </w:p>
+    <w:p>
+      <w:r>
+        <w:rPr>
+          <w:color w:val="000000"/>
+        </w:rPr>
+        <w:t> </w:t>
+      </w:r>
+    </w:p>
+    <w:p/>
+    <w:p/>
+    <w:p>
+      <w:pPr>
+        <w:pStyle w:val="Heading1"/>
+      </w:pPr>
+      <w:r>
+        <w:t>Signal and Slot</w:t>
+      </w:r>
+    </w:p>
+    <w:p>
+      <w:pPr>
+        <w:pStyle w:val="ListParagraph"/>
+        <w:numPr>
+          <w:ilvl w:val="0"/>
+          <w:numId w:val="2"/>
+        </w:numPr>
+        <w:rPr>
+          <w:i/>
+          <w:iCs/>
+        </w:rPr>
+      </w:pPr>
+      <w:r>
+        <w:rPr>
+          <w:b/>
+          <w:bCs/>
+        </w:rPr>
+        <w:t>Declaration</w:t>
+      </w:r>
+      <w:r>
+        <w:t xml:space="preserve">: </w:t>
+      </w:r>
+      <w:r>
+        <w:rPr>
+          <w:i/>
+          <w:iCs/>
+        </w:rPr>
+        <w:t>signal signalName(args)</w:t>
+      </w:r>
+    </w:p>
+    <w:p>
+      <w:pPr>
+        <w:pStyle w:val="ListParagraph"/>
+        <w:numPr>
+          <w:ilvl w:val="0"/>
+          <w:numId w:val="2"/>
+        </w:numPr>
+        <w:rPr>
+          <w:b/>
+          <w:bCs/>
+          <w:i/>
+        </w:rPr>
+      </w:pPr>
+      <w:r>
+        <w:t xml:space="preserve">When you declare a signal, a special automatic handler is generated. You can call the handler using the format </w:t>
+      </w:r>
+      <w:r>
+        <w:rPr>
+          <w:b/>
+          <w:bCs/>
+          <w:i/>
+        </w:rPr>
+        <w:t>on&lt;SignalName&gt;</w:t>
+      </w:r>
+    </w:p>
+    <w:p>
+      <w:pPr>
+        <w:pStyle w:val="ListParagraph"/>
+        <w:numPr>
+          <w:ilvl w:val="0"/>
+          <w:numId w:val="2"/>
+        </w:numPr>
+        <w:rPr>
+          <w:b/>
+          <w:bCs/>
+          <w:i/>
+        </w:rPr>
+      </w:pPr>
+      <w:r>
+        <w:rPr>
+          <w:b/>
+          <w:bCs/>
+          <w:iCs/>
+        </w:rPr>
+        <w:t>Slot</w:t>
+      </w:r>
+      <w:r>
+        <w:rPr>
+          <w:iCs/>
+        </w:rPr>
+        <w:t>: A method that is called as a result of signal being fired</w:t>
+      </w:r>
+    </w:p>
+    <w:p>
+      <w:pPr>
+        <w:pStyle w:val="ListParagraph"/>
+        <w:numPr>
+          <w:ilvl w:val="0"/>
+          <w:numId w:val="2"/>
+        </w:numPr>
+        <w:rPr>
+          <w:b/>
+          <w:bCs/>
+          <w:i/>
+        </w:rPr>
+      </w:pPr>
+      <w:r>
+        <w:rPr>
+          <w:iCs/>
+        </w:rPr>
+        <w:lastRenderedPageBreak/>
+        <w:t>Connect a slot:  &lt;rootId&gt;.&lt;SignalName&gt;.connect(&lt;rootId&gt;.&lt;function_name_to_connect&gt;)</w:t>
+      </w:r>
       <w:bookmarkStart w:id="0" w:name="_GoBack"/>
       <w:bookmarkEnd w:id="0"/>
     </w:p>
-    <w:p/>
     <w:sectPr>
       <w:pgSz w:w="12240" w:h="15840"/>
       <w:pgMar w:top="1440" w:right="1440" w:bottom="1440" w:left="1440" w:header="720" w:footer="720" w:gutter="0"/>
@@ -296,6 +851,243 @@
     </w:sectPr>
   </w:body>
 </w:document>
+</file>
+
+<file path=word/numbering.xml><?xml version="1.0" encoding="utf-8"?>
+<w:numbering xmlns:wpc="http://schemas.microsoft.com/office/word/2010/wordprocessingCanvas" xmlns:cx="http://schemas.microsoft.com/office/drawing/2014/chartex" xmlns:cx1="http://schemas.microsoft.com/office/drawing/2015/9/8/chartex" xmlns:cx2="http://schemas.microsoft.com/office/drawing/2015/10/21/chartex" xmlns:cx3="http://schemas.microsoft.com/office/drawing/2016/5/9/chartex" xmlns:cx4="http://schemas.microsoft.com/office/drawing/2016/5/10/chartex" xmlns:cx5="http://schemas.microsoft.com/office/drawing/2016/5/11/chartex" xmlns:cx6="http://schemas.microsoft.com/office/drawing/2016/5/12/chartex" xmlns:cx7="http://schemas.microsoft.com/office/drawing/2016/5/13/chartex" xmlns:cx8="http://schemas.microsoft.com/office/drawing/2016/5/14/chartex" xmlns:mc="http://schemas.openxmlformats.org/markup-compatibility/2006" xmlns:aink="http://schemas.microsoft.com/office/drawing/2016/ink" xmlns:am3d="http://schemas.microsoft.com/office/drawing/2017/model3d" xmlns:o="urn:schemas-microsoft-com:office:office" xmlns:r="http://schemas.openxmlformats.org/officeDocument/2006/relationships" xmlns:m="http://schemas.openxmlformats.org/officeDocument/2006/math" xmlns:v="urn:schemas-microsoft-com:vml" xmlns:wp14="http://schemas.microsoft.com/office/word/2010/wordprocessingDrawing" xmlns:wp="http://schemas.openxmlformats.org/drawingml/2006/wordprocessingDrawing" xmlns:w10="urn:schemas-microsoft-com:office:word" xmlns:w="http://schemas.openxmlformats.org/wordprocessingml/2006/main" xmlns:w14="http://schemas.microsoft.com/office/word/2010/wordml" xmlns:w15="http://schemas.microsoft.com/office/word/2012/wordml" xmlns:w16cid="http://schemas.microsoft.com/office/word/2016/wordml/cid" xmlns:w16se="http://schemas.microsoft.com/office/word/2015/wordml/symex" xmlns:wpg="http://schemas.microsoft.com/office/word/2010/wordprocessingGroup" xmlns:wpi="http://schemas.microsoft.com/office/word/2010/wordprocessingInk" xmlns:wne="http://schemas.microsoft.com/office/word/2006/wordml" xmlns:wps="http://schemas.microsoft.com/office/word/2010/wordprocessingShape" mc:Ignorable="w14 w15 w16se w16cid wp14">
+  <w:abstractNum w:abstractNumId="0" w15:restartNumberingAfterBreak="0">
+    <w:nsid w:val="516426C0"/>
+    <w:multiLevelType w:val="hybridMultilevel"/>
+    <w:tmpl w:val="B64E4476"/>
+    <w:lvl w:ilvl="0" w:tplc="0409000B">
+      <w:start w:val="1"/>
+      <w:numFmt w:val="bullet"/>
+      <w:lvlText w:val=""/>
+      <w:lvlJc w:val="left"/>
+      <w:pPr>
+        <w:ind w:left="720" w:hanging="360"/>
+      </w:pPr>
+      <w:rPr>
+        <w:rFonts w:ascii="Wingdings" w:hAnsi="Wingdings" w:hint="default"/>
+      </w:rPr>
+    </w:lvl>
+    <w:lvl w:ilvl="1" w:tplc="04090003" w:tentative="1">
+      <w:start w:val="1"/>
+      <w:numFmt w:val="bullet"/>
+      <w:lvlText w:val="o"/>
+      <w:lvlJc w:val="left"/>
+      <w:pPr>
+        <w:ind w:left="1440" w:hanging="360"/>
+      </w:pPr>
+      <w:rPr>
+        <w:rFonts w:ascii="Courier New" w:hAnsi="Courier New" w:cs="Courier New" w:hint="default"/>
+      </w:rPr>
+    </w:lvl>
+    <w:lvl w:ilvl="2" w:tplc="04090005" w:tentative="1">
+      <w:start w:val="1"/>
+      <w:numFmt w:val="bullet"/>
+      <w:lvlText w:val=""/>
+      <w:lvlJc w:val="left"/>
+      <w:pPr>
+        <w:ind w:left="2160" w:hanging="360"/>
+      </w:pPr>
+      <w:rPr>
+        <w:rFonts w:ascii="Wingdings" w:hAnsi="Wingdings" w:hint="default"/>
+      </w:rPr>
+    </w:lvl>
+    <w:lvl w:ilvl="3" w:tplc="04090001" w:tentative="1">
+      <w:start w:val="1"/>
+      <w:numFmt w:val="bullet"/>
+      <w:lvlText w:val=""/>
+      <w:lvlJc w:val="left"/>
+      <w:pPr>
+        <w:ind w:left="2880" w:hanging="360"/>
+      </w:pPr>
+      <w:rPr>
+        <w:rFonts w:ascii="Symbol" w:hAnsi="Symbol" w:hint="default"/>
+      </w:rPr>
+    </w:lvl>
+    <w:lvl w:ilvl="4" w:tplc="04090003" w:tentative="1">
+      <w:start w:val="1"/>
+      <w:numFmt w:val="bullet"/>
+      <w:lvlText w:val="o"/>
+      <w:lvlJc w:val="left"/>
+      <w:pPr>
+        <w:ind w:left="3600" w:hanging="360"/>
+      </w:pPr>
+      <w:rPr>
+        <w:rFonts w:ascii="Courier New" w:hAnsi="Courier New" w:cs="Courier New" w:hint="default"/>
+      </w:rPr>
+    </w:lvl>
+    <w:lvl w:ilvl="5" w:tplc="04090005" w:tentative="1">
+      <w:start w:val="1"/>
+      <w:numFmt w:val="bullet"/>
+      <w:lvlText w:val=""/>
+      <w:lvlJc w:val="left"/>
+      <w:pPr>
+        <w:ind w:left="4320" w:hanging="360"/>
+      </w:pPr>
+      <w:rPr>
+        <w:rFonts w:ascii="Wingdings" w:hAnsi="Wingdings" w:hint="default"/>
+      </w:rPr>
+    </w:lvl>
+    <w:lvl w:ilvl="6" w:tplc="04090001" w:tentative="1">
+      <w:start w:val="1"/>
+      <w:numFmt w:val="bullet"/>
+      <w:lvlText w:val=""/>
+      <w:lvlJc w:val="left"/>
+      <w:pPr>
+        <w:ind w:left="5040" w:hanging="360"/>
+      </w:pPr>
+      <w:rPr>
+        <w:rFonts w:ascii="Symbol" w:hAnsi="Symbol" w:hint="default"/>
+      </w:rPr>
+    </w:lvl>
+    <w:lvl w:ilvl="7" w:tplc="04090003" w:tentative="1">
+      <w:start w:val="1"/>
+      <w:numFmt w:val="bullet"/>
+      <w:lvlText w:val="o"/>
+      <w:lvlJc w:val="left"/>
+      <w:pPr>
+        <w:ind w:left="5760" w:hanging="360"/>
+      </w:pPr>
+      <w:rPr>
+        <w:rFonts w:ascii="Courier New" w:hAnsi="Courier New" w:cs="Courier New" w:hint="default"/>
+      </w:rPr>
+    </w:lvl>
+    <w:lvl w:ilvl="8" w:tplc="04090005" w:tentative="1">
+      <w:start w:val="1"/>
+      <w:numFmt w:val="bullet"/>
+      <w:lvlText w:val=""/>
+      <w:lvlJc w:val="left"/>
+      <w:pPr>
+        <w:ind w:left="6480" w:hanging="360"/>
+      </w:pPr>
+      <w:rPr>
+        <w:rFonts w:ascii="Wingdings" w:hAnsi="Wingdings" w:hint="default"/>
+      </w:rPr>
+    </w:lvl>
+  </w:abstractNum>
+  <w:abstractNum w:abstractNumId="1" w15:restartNumberingAfterBreak="0">
+    <w:nsid w:val="5E5B0E84"/>
+    <w:multiLevelType w:val="hybridMultilevel"/>
+    <w:tmpl w:val="02782BEE"/>
+    <w:lvl w:ilvl="0" w:tplc="0409000B">
+      <w:start w:val="1"/>
+      <w:numFmt w:val="bullet"/>
+      <w:lvlText w:val=""/>
+      <w:lvlJc w:val="left"/>
+      <w:pPr>
+        <w:ind w:left="720" w:hanging="360"/>
+      </w:pPr>
+      <w:rPr>
+        <w:rFonts w:ascii="Wingdings" w:hAnsi="Wingdings" w:hint="default"/>
+      </w:rPr>
+    </w:lvl>
+    <w:lvl w:ilvl="1" w:tplc="04090003" w:tentative="1">
+      <w:start w:val="1"/>
+      <w:numFmt w:val="bullet"/>
+      <w:lvlText w:val="o"/>
+      <w:lvlJc w:val="left"/>
+      <w:pPr>
+        <w:ind w:left="1440" w:hanging="360"/>
+      </w:pPr>
+      <w:rPr>
+        <w:rFonts w:ascii="Courier New" w:hAnsi="Courier New" w:cs="Courier New" w:hint="default"/>
+      </w:rPr>
+    </w:lvl>
+    <w:lvl w:ilvl="2" w:tplc="04090005" w:tentative="1">
+      <w:start w:val="1"/>
+      <w:numFmt w:val="bullet"/>
+      <w:lvlText w:val=""/>
+      <w:lvlJc w:val="left"/>
+      <w:pPr>
+        <w:ind w:left="2160" w:hanging="360"/>
+      </w:pPr>
+      <w:rPr>
+        <w:rFonts w:ascii="Wingdings" w:hAnsi="Wingdings" w:hint="default"/>
+      </w:rPr>
+    </w:lvl>
+    <w:lvl w:ilvl="3" w:tplc="04090001" w:tentative="1">
+      <w:start w:val="1"/>
+      <w:numFmt w:val="bullet"/>
+      <w:lvlText w:val=""/>
+      <w:lvlJc w:val="left"/>
+      <w:pPr>
+        <w:ind w:left="2880" w:hanging="360"/>
+      </w:pPr>
+      <w:rPr>
+        <w:rFonts w:ascii="Symbol" w:hAnsi="Symbol" w:hint="default"/>
+      </w:rPr>
+    </w:lvl>
+    <w:lvl w:ilvl="4" w:tplc="04090003" w:tentative="1">
+      <w:start w:val="1"/>
+      <w:numFmt w:val="bullet"/>
+      <w:lvlText w:val="o"/>
+      <w:lvlJc w:val="left"/>
+      <w:pPr>
+        <w:ind w:left="3600" w:hanging="360"/>
+      </w:pPr>
+      <w:rPr>
+        <w:rFonts w:ascii="Courier New" w:hAnsi="Courier New" w:cs="Courier New" w:hint="default"/>
+      </w:rPr>
+    </w:lvl>
+    <w:lvl w:ilvl="5" w:tplc="04090005" w:tentative="1">
+      <w:start w:val="1"/>
+      <w:numFmt w:val="bullet"/>
+      <w:lvlText w:val=""/>
+      <w:lvlJc w:val="left"/>
+      <w:pPr>
+        <w:ind w:left="4320" w:hanging="360"/>
+      </w:pPr>
+      <w:rPr>
+        <w:rFonts w:ascii="Wingdings" w:hAnsi="Wingdings" w:hint="default"/>
+      </w:rPr>
+    </w:lvl>
+    <w:lvl w:ilvl="6" w:tplc="04090001" w:tentative="1">
+      <w:start w:val="1"/>
+      <w:numFmt w:val="bullet"/>
+      <w:lvlText w:val=""/>
+      <w:lvlJc w:val="left"/>
+      <w:pPr>
+        <w:ind w:left="5040" w:hanging="360"/>
+      </w:pPr>
+      <w:rPr>
+        <w:rFonts w:ascii="Symbol" w:hAnsi="Symbol" w:hint="default"/>
+      </w:rPr>
+    </w:lvl>
+    <w:lvl w:ilvl="7" w:tplc="04090003" w:tentative="1">
+      <w:start w:val="1"/>
+      <w:numFmt w:val="bullet"/>
+      <w:lvlText w:val="o"/>
+      <w:lvlJc w:val="left"/>
+      <w:pPr>
+        <w:ind w:left="5760" w:hanging="360"/>
+      </w:pPr>
+      <w:rPr>
+        <w:rFonts w:ascii="Courier New" w:hAnsi="Courier New" w:cs="Courier New" w:hint="default"/>
+      </w:rPr>
+    </w:lvl>
+    <w:lvl w:ilvl="8" w:tplc="04090005" w:tentative="1">
+      <w:start w:val="1"/>
+      <w:numFmt w:val="bullet"/>
+      <w:lvlText w:val=""/>
+      <w:lvlJc w:val="left"/>
+      <w:pPr>
+        <w:ind w:left="6480" w:hanging="360"/>
+      </w:pPr>
+      <w:rPr>
+        <w:rFonts w:ascii="Wingdings" w:hAnsi="Wingdings" w:hint="default"/>
+      </w:rPr>
+    </w:lvl>
+  </w:abstractNum>
+  <w:num w:numId="1">
+    <w:abstractNumId w:val="1"/>
+  </w:num>
+  <w:num w:numId="2">
+    <w:abstractNumId w:val="0"/>
+  </w:num>
+</w:numbering>
 </file>
 
 <file path=word/styles.xml><?xml version="1.0" encoding="utf-8"?>
@@ -421,6 +1213,7 @@
     <w:lsdException w:name="HTML Sample" w:semiHidden="1" w:unhideWhenUsed="1"/>
     <w:lsdException w:name="HTML Typewriter" w:semiHidden="1" w:unhideWhenUsed="1"/>
     <w:lsdException w:name="HTML Variable" w:semiHidden="1" w:unhideWhenUsed="1"/>
+    <w:lsdException w:name="Normal Table" w:semiHidden="1" w:unhideWhenUsed="1"/>
     <w:lsdException w:name="annotation subject" w:semiHidden="1" w:unhideWhenUsed="1"/>
     <w:lsdException w:name="No List" w:semiHidden="1" w:unhideWhenUsed="1"/>
     <w:lsdException w:name="Outline List 1" w:semiHidden="1" w:unhideWhenUsed="1"/>
@@ -466,9 +1259,11 @@
     <w:lsdException w:name="Table Subtle 1" w:semiHidden="1" w:unhideWhenUsed="1"/>
     <w:lsdException w:name="Table Subtle 2" w:semiHidden="1" w:unhideWhenUsed="1"/>
     <w:lsdException w:name="Table Web 1" w:semiHidden="1" w:unhideWhenUsed="1"/>
+    <w:lsdException w:name="Table Web 2" w:semiHidden="1" w:unhideWhenUsed="1"/>
     <w:lsdException w:name="Table Web 3" w:semiHidden="1" w:unhideWhenUsed="1"/>
     <w:lsdException w:name="Balloon Text" w:semiHidden="1" w:unhideWhenUsed="1"/>
     <w:lsdException w:name="Table Grid" w:uiPriority="39"/>
+    <w:lsdException w:name="Table Theme" w:semiHidden="1" w:unhideWhenUsed="1"/>
     <w:lsdException w:name="Placeholder Text" w:semiHidden="1"/>
     <w:lsdException w:name="No Spacing" w:uiPriority="1" w:qFormat="1"/>
     <w:lsdException w:name="Light Shading" w:uiPriority="60"/>
@@ -813,6 +1608,17 @@
       <w:szCs w:val="56"/>
     </w:rPr>
   </w:style>
+  <w:style w:type="paragraph" w:styleId="ListParagraph">
+    <w:name w:val="List Paragraph"/>
+    <w:basedOn w:val="Normal"/>
+    <w:uiPriority w:val="34"/>
+    <w:qFormat/>
+    <w:rsid w:val="00E07485"/>
+    <w:pPr>
+      <w:ind w:left="720"/>
+      <w:contextualSpacing/>
+    </w:pPr>
+  </w:style>
 </w:styles>
 </file>
 
@@ -1109,4 +1915,24 @@
     </a:ext>
   </a:extLst>
 </a:theme>
+</file>
+
+<file path=word/webextensions/taskpanes.xml><?xml version="1.0" encoding="utf-8"?>
+<wetp:taskpanes xmlns:wetp="http://schemas.microsoft.com/office/webextensions/taskpanes/2010/11">
+  <wetp:taskpane dockstate="right" visibility="0" width="0" row="0">
+    <wetp:webextensionref xmlns:r="http://schemas.openxmlformats.org/officeDocument/2006/relationships" r:id="rId1"/>
+  </wetp:taskpane>
+</wetp:taskpanes>
+</file>
+
+<file path=word/webextensions/webextension1.xml><?xml version="1.0" encoding="utf-8"?>
+<we:webextension xmlns:we="http://schemas.microsoft.com/office/webextensions/webextension/2010/11" id="{751312B6-5391-41E5-A10D-28D2D2546B56}">
+  <we:reference id="wa104382008" version="1.1.0.0" store="en-US" storeType="OMEX"/>
+  <we:alternateReferences>
+    <we:reference id="wa104382008" version="1.1.0.0" store="WA104382008" storeType="OMEX"/>
+  </we:alternateReferences>
+  <we:properties/>
+  <we:bindings/>
+  <we:snapshot xmlns:r="http://schemas.openxmlformats.org/officeDocument/2006/relationships"/>
+</we:webextension>
 </file>
</xml_diff>

<commit_message>
Notes added on Model, View and Delegate topic
</commit_message>
<xml_diff>
--- a/My Notes.docx
+++ b/My Notes.docx
@@ -254,7 +254,15 @@
         <w:sym w:font="Wingdings" w:char="F0E0"/>
       </w:r>
       <w:r>
-        <w:t xml:space="preserve"> Change base Class to “QWidget” </w:t>
+        <w:t xml:space="preserve"> Change base Class to “</w:t>
+      </w:r>
+      <w:proofErr w:type="spellStart"/>
+      <w:r>
+        <w:t>QWidget</w:t>
+      </w:r>
+      <w:proofErr w:type="spellEnd"/>
+      <w:r>
+        <w:t xml:space="preserve">” </w:t>
       </w:r>
       <w:r>
         <w:sym w:font="Wingdings" w:char="F0E0"/>
@@ -285,7 +293,15 @@
         </w:numPr>
       </w:pPr>
       <w:r>
-        <w:t>The Qt Object is a global object with utility functions, properties and enums.</w:t>
+        <w:t xml:space="preserve">The Qt Object is a global object with utility functions, properties and </w:t>
+      </w:r>
+      <w:proofErr w:type="spellStart"/>
+      <w:r>
+        <w:t>enums</w:t>
+      </w:r>
+      <w:proofErr w:type="spellEnd"/>
+      <w:r>
+        <w:t>.</w:t>
       </w:r>
     </w:p>
     <w:p>
@@ -422,6 +438,7 @@
         </w:rPr>
         <w:t xml:space="preserve"> </w:t>
       </w:r>
+      <w:proofErr w:type="spellStart"/>
       <w:r>
         <w:rPr>
           <w:rFonts w:ascii="Courier New" w:eastAsia="Times New Roman" w:hAnsi="Courier New" w:cs="Courier New"/>
@@ -431,6 +448,7 @@
         </w:rPr>
         <w:t>myProp</w:t>
       </w:r>
+      <w:proofErr w:type="spellEnd"/>
       <w:r>
         <w:rPr>
           <w:rFonts w:ascii="Courier New" w:eastAsia="Times New Roman" w:hAnsi="Courier New" w:cs="Courier New"/>
@@ -494,6 +512,7 @@
         </w:rPr>
         <w:t xml:space="preserve">    </w:t>
       </w:r>
+      <w:proofErr w:type="spellStart"/>
       <w:r>
         <w:rPr>
           <w:rFonts w:ascii="Courier New" w:eastAsia="Times New Roman" w:hAnsi="Courier New" w:cs="Courier New"/>
@@ -503,6 +522,7 @@
         </w:rPr>
         <w:t>onMyPropChanged</w:t>
       </w:r>
+      <w:proofErr w:type="spellEnd"/>
       <w:r>
         <w:rPr>
           <w:rFonts w:ascii="Courier New" w:eastAsia="Times New Roman" w:hAnsi="Courier New" w:cs="Courier New"/>
@@ -591,8 +611,19 @@
           <w:sz w:val="20"/>
           <w:szCs w:val="20"/>
         </w:rPr>
-        <w:t>"myProp</w:t>
-      </w:r>
+        <w:t>"</w:t>
+      </w:r>
+      <w:proofErr w:type="spellStart"/>
+      <w:r>
+        <w:rPr>
+          <w:rFonts w:ascii="Courier New" w:eastAsia="Times New Roman" w:hAnsi="Courier New" w:cs="Courier New"/>
+          <w:color w:val="008000"/>
+          <w:sz w:val="20"/>
+          <w:szCs w:val="20"/>
+        </w:rPr>
+        <w:t>myProp</w:t>
+      </w:r>
+      <w:proofErr w:type="spellEnd"/>
       <w:r>
         <w:rPr>
           <w:rFonts w:ascii="Courier New" w:eastAsia="Times New Roman" w:hAnsi="Courier New" w:cs="Courier New"/>
@@ -655,6 +686,7 @@
         </w:rPr>
         <w:t>+</w:t>
       </w:r>
+      <w:proofErr w:type="spellStart"/>
       <w:r>
         <w:rPr>
           <w:rFonts w:ascii="Courier New" w:eastAsia="Times New Roman" w:hAnsi="Courier New" w:cs="Courier New"/>
@@ -665,6 +697,7 @@
         </w:rPr>
         <w:t>myProp</w:t>
       </w:r>
+      <w:proofErr w:type="spellEnd"/>
       <w:r>
         <w:rPr>
           <w:rFonts w:ascii="Courier New" w:eastAsia="Times New Roman" w:hAnsi="Courier New" w:cs="Courier New"/>
@@ -764,7 +797,39 @@
           <w:i/>
           <w:iCs/>
         </w:rPr>
-        <w:t>signal signalName(args)</w:t>
+        <w:t xml:space="preserve">signal </w:t>
+      </w:r>
+      <w:proofErr w:type="spellStart"/>
+      <w:r>
+        <w:rPr>
+          <w:i/>
+          <w:iCs/>
+        </w:rPr>
+        <w:t>signalName</w:t>
+      </w:r>
+      <w:proofErr w:type="spellEnd"/>
+      <w:r>
+        <w:rPr>
+          <w:i/>
+          <w:iCs/>
+        </w:rPr>
+        <w:t>(</w:t>
+      </w:r>
+      <w:proofErr w:type="spellStart"/>
+      <w:r>
+        <w:rPr>
+          <w:i/>
+          <w:iCs/>
+        </w:rPr>
+        <w:t>args</w:t>
+      </w:r>
+      <w:proofErr w:type="spellEnd"/>
+      <w:r>
+        <w:rPr>
+          <w:i/>
+          <w:iCs/>
+        </w:rPr>
+        <w:t>)</w:t>
       </w:r>
     </w:p>
     <w:p>
@@ -789,7 +854,25 @@
           <w:bCs/>
           <w:i/>
         </w:rPr>
-        <w:t>on&lt;SignalName&gt;</w:t>
+        <w:t>on&lt;</w:t>
+      </w:r>
+      <w:proofErr w:type="spellStart"/>
+      <w:r>
+        <w:rPr>
+          <w:b/>
+          <w:bCs/>
+          <w:i/>
+        </w:rPr>
+        <w:t>SignalName</w:t>
+      </w:r>
+      <w:proofErr w:type="spellEnd"/>
+      <w:r>
+        <w:rPr>
+          <w:b/>
+          <w:bCs/>
+          <w:i/>
+        </w:rPr>
+        <w:t>&gt;</w:t>
       </w:r>
     </w:p>
     <w:p>
@@ -840,9 +923,384 @@
         <w:lastRenderedPageBreak/>
         <w:t>Connect a slot:  &lt;rootId&gt;.&lt;SignalName&gt;.connect(&lt;rootId&gt;.&lt;function_name_to_connect&gt;)</w:t>
       </w:r>
+    </w:p>
+    <w:p>
+      <w:pPr>
+        <w:rPr>
+          <w:b/>
+          <w:bCs/>
+          <w:i/>
+        </w:rPr>
+      </w:pPr>
+    </w:p>
+    <w:p>
+      <w:pPr>
+        <w:pStyle w:val="Heading1"/>
+      </w:pPr>
+      <w:r>
+        <w:t>Model, View and Delegate Architecture:</w:t>
+      </w:r>
+    </w:p>
+    <w:p/>
+    <w:p>
+      <w:pPr>
+        <w:rPr>
+          <w:iCs/>
+        </w:rPr>
+      </w:pPr>
+      <w:r>
+        <w:rPr>
+          <w:iCs/>
+          <w:noProof/>
+        </w:rPr>
+        <w:drawing>
+          <wp:inline distT="0" distB="0" distL="0" distR="0" wp14:anchorId="0B3A5DBB" wp14:editId="6166A30F">
+            <wp:extent cx="5943600" cy="3343275"/>
+            <wp:effectExtent l="0" t="0" r="0" b="9525"/>
+            <wp:docPr id="3" name="Picture 3" descr="072 Introduction to Model View Architecture.mp4"/>
+            <wp:cNvGraphicFramePr>
+              <a:graphicFrameLocks xmlns:a="http://schemas.openxmlformats.org/drawingml/2006/main" noChangeAspect="1"/>
+            </wp:cNvGraphicFramePr>
+            <a:graphic xmlns:a="http://schemas.openxmlformats.org/drawingml/2006/main">
+              <a:graphicData uri="http://schemas.openxmlformats.org/drawingml/2006/picture">
+                <pic:pic xmlns:pic="http://schemas.openxmlformats.org/drawingml/2006/picture">
+                  <pic:nvPicPr>
+                    <pic:cNvPr id="3" name="30C4734.tmp"/>
+                    <pic:cNvPicPr/>
+                  </pic:nvPicPr>
+                  <pic:blipFill>
+                    <a:blip r:embed="rId8" cstate="print">
+                      <a:extLst>
+                        <a:ext uri="{28A0092B-C50C-407E-A947-70E740481C1C}">
+                          <a14:useLocalDpi xmlns:a14="http://schemas.microsoft.com/office/drawing/2010/main" val="0"/>
+                        </a:ext>
+                      </a:extLst>
+                    </a:blip>
+                    <a:stretch>
+                      <a:fillRect/>
+                    </a:stretch>
+                  </pic:blipFill>
+                  <pic:spPr>
+                    <a:xfrm>
+                      <a:off x="0" y="0"/>
+                      <a:ext cx="5943600" cy="3343275"/>
+                    </a:xfrm>
+                    <a:prstGeom prst="rect">
+                      <a:avLst/>
+                    </a:prstGeom>
+                  </pic:spPr>
+                </pic:pic>
+              </a:graphicData>
+            </a:graphic>
+          </wp:inline>
+        </w:drawing>
+      </w:r>
+    </w:p>
+    <w:p>
+      <w:pPr>
+        <w:rPr>
+          <w:iCs/>
+        </w:rPr>
+      </w:pPr>
+    </w:p>
+    <w:p>
+      <w:pPr>
+        <w:rPr>
+          <w:iCs/>
+        </w:rPr>
+      </w:pPr>
+    </w:p>
+    <w:p>
+      <w:pPr>
+        <w:pStyle w:val="Heading1"/>
+      </w:pPr>
+      <w:r>
+        <w:lastRenderedPageBreak/>
+        <w:t>Model Types</w:t>
+      </w:r>
+    </w:p>
+    <w:p>
+      <w:pPr>
+        <w:pStyle w:val="Heading2"/>
+      </w:pPr>
+      <w:r>
+        <w:t>List Model</w:t>
+      </w:r>
+    </w:p>
+    <w:p>
+      <w:r>
+        <w:rPr>
+          <w:noProof/>
+        </w:rPr>
+        <w:drawing>
+          <wp:inline distT="0" distB="0" distL="0" distR="0" wp14:anchorId="5D7A3B18" wp14:editId="02F3FF1F">
+            <wp:extent cx="5943600" cy="3343275"/>
+            <wp:effectExtent l="0" t="0" r="0" b="9525"/>
+            <wp:docPr id="4" name="Picture 4" descr="072 Introduction to Model View Architecture.mp4"/>
+            <wp:cNvGraphicFramePr>
+              <a:graphicFrameLocks xmlns:a="http://schemas.openxmlformats.org/drawingml/2006/main" noChangeAspect="1"/>
+            </wp:cNvGraphicFramePr>
+            <a:graphic xmlns:a="http://schemas.openxmlformats.org/drawingml/2006/main">
+              <a:graphicData uri="http://schemas.openxmlformats.org/drawingml/2006/picture">
+                <pic:pic xmlns:pic="http://schemas.openxmlformats.org/drawingml/2006/picture">
+                  <pic:nvPicPr>
+                    <pic:cNvPr id="4" name="30C9FD5.tmp"/>
+                    <pic:cNvPicPr/>
+                  </pic:nvPicPr>
+                  <pic:blipFill>
+                    <a:blip r:embed="rId9" cstate="print">
+                      <a:extLst>
+                        <a:ext uri="{28A0092B-C50C-407E-A947-70E740481C1C}">
+                          <a14:useLocalDpi xmlns:a14="http://schemas.microsoft.com/office/drawing/2010/main" val="0"/>
+                        </a:ext>
+                      </a:extLst>
+                    </a:blip>
+                    <a:stretch>
+                      <a:fillRect/>
+                    </a:stretch>
+                  </pic:blipFill>
+                  <pic:spPr>
+                    <a:xfrm>
+                      <a:off x="0" y="0"/>
+                      <a:ext cx="5943600" cy="3343275"/>
+                    </a:xfrm>
+                    <a:prstGeom prst="rect">
+                      <a:avLst/>
+                    </a:prstGeom>
+                  </pic:spPr>
+                </pic:pic>
+              </a:graphicData>
+            </a:graphic>
+          </wp:inline>
+        </w:drawing>
+      </w:r>
+    </w:p>
+    <w:p/>
+    <w:p>
+      <w:pPr>
+        <w:pStyle w:val="Heading2"/>
+      </w:pPr>
+      <w:r>
+        <w:t>Xml List Model</w:t>
+      </w:r>
+    </w:p>
+    <w:p>
+      <w:r>
+        <w:rPr>
+          <w:noProof/>
+        </w:rPr>
+        <w:drawing>
+          <wp:inline distT="0" distB="0" distL="0" distR="0" wp14:anchorId="3FC37D7D" wp14:editId="0F147E27">
+            <wp:extent cx="5943600" cy="3343275"/>
+            <wp:effectExtent l="0" t="0" r="0" b="9525"/>
+            <wp:docPr id="5" name="Picture 5" descr="072 Introduction to Model View Architecture.mp4"/>
+            <wp:cNvGraphicFramePr>
+              <a:graphicFrameLocks xmlns:a="http://schemas.openxmlformats.org/drawingml/2006/main" noChangeAspect="1"/>
+            </wp:cNvGraphicFramePr>
+            <a:graphic xmlns:a="http://schemas.openxmlformats.org/drawingml/2006/main">
+              <a:graphicData uri="http://schemas.openxmlformats.org/drawingml/2006/picture">
+                <pic:pic xmlns:pic="http://schemas.openxmlformats.org/drawingml/2006/picture">
+                  <pic:nvPicPr>
+                    <pic:cNvPr id="5" name="30CF95D.tmp"/>
+                    <pic:cNvPicPr/>
+                  </pic:nvPicPr>
+                  <pic:blipFill>
+                    <a:blip r:embed="rId10" cstate="print">
+                      <a:extLst>
+                        <a:ext uri="{28A0092B-C50C-407E-A947-70E740481C1C}">
+                          <a14:useLocalDpi xmlns:a14="http://schemas.microsoft.com/office/drawing/2010/main" val="0"/>
+                        </a:ext>
+                      </a:extLst>
+                    </a:blip>
+                    <a:stretch>
+                      <a:fillRect/>
+                    </a:stretch>
+                  </pic:blipFill>
+                  <pic:spPr>
+                    <a:xfrm>
+                      <a:off x="0" y="0"/>
+                      <a:ext cx="5943600" cy="3343275"/>
+                    </a:xfrm>
+                    <a:prstGeom prst="rect">
+                      <a:avLst/>
+                    </a:prstGeom>
+                  </pic:spPr>
+                </pic:pic>
+              </a:graphicData>
+            </a:graphic>
+          </wp:inline>
+        </w:drawing>
+      </w:r>
+    </w:p>
+    <w:p/>
+    <w:p>
+      <w:pPr>
+        <w:pStyle w:val="Heading3"/>
+      </w:pPr>
+      <w:r>
+        <w:lastRenderedPageBreak/>
+        <w:t>Read data from Xml file to Model:</w:t>
+      </w:r>
+    </w:p>
+    <w:p>
+      <w:r>
+        <w:rPr>
+          <w:noProof/>
+        </w:rPr>
+        <w:drawing>
+          <wp:inline distT="0" distB="0" distL="0" distR="0" wp14:anchorId="1CFA7CD7" wp14:editId="71DE1780">
+            <wp:extent cx="5943600" cy="3343275"/>
+            <wp:effectExtent l="0" t="0" r="0" b="9525"/>
+            <wp:docPr id="7" name="Picture 7" descr="080 XMLListModel.mp4"/>
+            <wp:cNvGraphicFramePr>
+              <a:graphicFrameLocks xmlns:a="http://schemas.openxmlformats.org/drawingml/2006/main" noChangeAspect="1"/>
+            </wp:cNvGraphicFramePr>
+            <a:graphic xmlns:a="http://schemas.openxmlformats.org/drawingml/2006/main">
+              <a:graphicData uri="http://schemas.openxmlformats.org/drawingml/2006/picture">
+                <pic:pic xmlns:pic="http://schemas.openxmlformats.org/drawingml/2006/picture">
+                  <pic:nvPicPr>
+                    <pic:cNvPr id="7" name="1CCBA94.tmp"/>
+                    <pic:cNvPicPr/>
+                  </pic:nvPicPr>
+                  <pic:blipFill>
+                    <a:blip r:embed="rId11" cstate="print">
+                      <a:extLst>
+                        <a:ext uri="{28A0092B-C50C-407E-A947-70E740481C1C}">
+                          <a14:useLocalDpi xmlns:a14="http://schemas.microsoft.com/office/drawing/2010/main" val="0"/>
+                        </a:ext>
+                      </a:extLst>
+                    </a:blip>
+                    <a:stretch>
+                      <a:fillRect/>
+                    </a:stretch>
+                  </pic:blipFill>
+                  <pic:spPr>
+                    <a:xfrm>
+                      <a:off x="0" y="0"/>
+                      <a:ext cx="5943600" cy="3343275"/>
+                    </a:xfrm>
+                    <a:prstGeom prst="rect">
+                      <a:avLst/>
+                    </a:prstGeom>
+                  </pic:spPr>
+                </pic:pic>
+              </a:graphicData>
+            </a:graphic>
+          </wp:inline>
+        </w:drawing>
+      </w:r>
+    </w:p>
+    <w:p/>
+    <w:p>
       <w:bookmarkStart w:id="0" w:name="_GoBack"/>
-      <w:bookmarkEnd w:id="0"/>
-    </w:p>
+      <w:r>
+        <w:rPr>
+          <w:noProof/>
+        </w:rPr>
+        <w:drawing>
+          <wp:inline distT="0" distB="0" distL="0" distR="0" wp14:anchorId="7DED666D" wp14:editId="7F95217B">
+            <wp:extent cx="5943600" cy="3343275"/>
+            <wp:effectExtent l="0" t="0" r="0" b="9525"/>
+            <wp:docPr id="8" name="Picture 8" descr="080 XMLListModel.mp4"/>
+            <wp:cNvGraphicFramePr>
+              <a:graphicFrameLocks xmlns:a="http://schemas.openxmlformats.org/drawingml/2006/main" noChangeAspect="1"/>
+            </wp:cNvGraphicFramePr>
+            <a:graphic xmlns:a="http://schemas.openxmlformats.org/drawingml/2006/main">
+              <a:graphicData uri="http://schemas.openxmlformats.org/drawingml/2006/picture">
+                <pic:pic xmlns:pic="http://schemas.openxmlformats.org/drawingml/2006/picture">
+                  <pic:nvPicPr>
+                    <pic:cNvPr id="8" name="1CC4799.tmp"/>
+                    <pic:cNvPicPr/>
+                  </pic:nvPicPr>
+                  <pic:blipFill>
+                    <a:blip r:embed="rId12" cstate="print">
+                      <a:extLst>
+                        <a:ext uri="{28A0092B-C50C-407E-A947-70E740481C1C}">
+                          <a14:useLocalDpi xmlns:a14="http://schemas.microsoft.com/office/drawing/2010/main" val="0"/>
+                        </a:ext>
+                      </a:extLst>
+                    </a:blip>
+                    <a:stretch>
+                      <a:fillRect/>
+                    </a:stretch>
+                  </pic:blipFill>
+                  <pic:spPr>
+                    <a:xfrm>
+                      <a:off x="0" y="0"/>
+                      <a:ext cx="5943600" cy="3343275"/>
+                    </a:xfrm>
+                    <a:prstGeom prst="rect">
+                      <a:avLst/>
+                    </a:prstGeom>
+                  </pic:spPr>
+                </pic:pic>
+              </a:graphicData>
+            </a:graphic>
+          </wp:inline>
+        </w:drawing>
+      </w:r>
+    </w:p>
+    <w:bookmarkEnd w:id="0"/>
+    <w:p/>
+    <w:p>
+      <w:pPr>
+        <w:pStyle w:val="Heading1"/>
+      </w:pPr>
+      <w:r>
+        <w:lastRenderedPageBreak/>
+        <w:t>List View:</w:t>
+      </w:r>
+    </w:p>
+    <w:p>
+      <w:r>
+        <w:rPr>
+          <w:noProof/>
+        </w:rPr>
+        <w:drawing>
+          <wp:inline distT="0" distB="0" distL="0" distR="0" wp14:anchorId="0E50D3D0" wp14:editId="65E18703">
+            <wp:extent cx="5943600" cy="3154045"/>
+            <wp:effectExtent l="0" t="0" r="0" b="8255"/>
+            <wp:docPr id="6" name="Picture 6"/>
+            <wp:cNvGraphicFramePr>
+              <a:graphicFrameLocks xmlns:a="http://schemas.openxmlformats.org/drawingml/2006/main" noChangeAspect="1"/>
+            </wp:cNvGraphicFramePr>
+            <a:graphic xmlns:a="http://schemas.openxmlformats.org/drawingml/2006/main">
+              <a:graphicData uri="http://schemas.openxmlformats.org/drawingml/2006/picture">
+                <pic:pic xmlns:pic="http://schemas.openxmlformats.org/drawingml/2006/picture">
+                  <pic:nvPicPr>
+                    <pic:cNvPr id="6" name="30CB96D.tmp"/>
+                    <pic:cNvPicPr/>
+                  </pic:nvPicPr>
+                  <pic:blipFill>
+                    <a:blip r:embed="rId13" cstate="print">
+                      <a:extLst>
+                        <a:ext uri="{28A0092B-C50C-407E-A947-70E740481C1C}">
+                          <a14:useLocalDpi xmlns:a14="http://schemas.microsoft.com/office/drawing/2010/main" val="0"/>
+                        </a:ext>
+                      </a:extLst>
+                    </a:blip>
+                    <a:stretch>
+                      <a:fillRect/>
+                    </a:stretch>
+                  </pic:blipFill>
+                  <pic:spPr>
+                    <a:xfrm>
+                      <a:off x="0" y="0"/>
+                      <a:ext cx="5943600" cy="3154045"/>
+                    </a:xfrm>
+                    <a:prstGeom prst="rect">
+                      <a:avLst/>
+                    </a:prstGeom>
+                  </pic:spPr>
+                </pic:pic>
+              </a:graphicData>
+            </a:graphic>
+          </wp:inline>
+        </w:drawing>
+      </w:r>
+    </w:p>
+    <w:p/>
+    <w:p/>
     <w:sectPr>
       <w:pgSz w:w="12240" w:h="15840"/>
       <w:pgMar w:top="1440" w:right="1440" w:bottom="1440" w:left="1440" w:header="720" w:footer="720" w:gutter="0"/>
@@ -1511,6 +1969,50 @@
       <w:szCs w:val="32"/>
     </w:rPr>
   </w:style>
+  <w:style w:type="paragraph" w:styleId="Heading2">
+    <w:name w:val="heading 2"/>
+    <w:basedOn w:val="Normal"/>
+    <w:next w:val="Normal"/>
+    <w:link w:val="Heading2Char"/>
+    <w:uiPriority w:val="9"/>
+    <w:unhideWhenUsed/>
+    <w:qFormat/>
+    <w:rsid w:val="00E12148"/>
+    <w:pPr>
+      <w:keepNext/>
+      <w:keepLines/>
+      <w:spacing w:before="40" w:after="0"/>
+      <w:outlineLvl w:val="1"/>
+    </w:pPr>
+    <w:rPr>
+      <w:rFonts w:asciiTheme="majorHAnsi" w:eastAsiaTheme="majorEastAsia" w:hAnsiTheme="majorHAnsi" w:cstheme="majorBidi"/>
+      <w:color w:val="2F5496" w:themeColor="accent1" w:themeShade="BF"/>
+      <w:sz w:val="26"/>
+      <w:szCs w:val="26"/>
+    </w:rPr>
+  </w:style>
+  <w:style w:type="paragraph" w:styleId="Heading3">
+    <w:name w:val="heading 3"/>
+    <w:basedOn w:val="Normal"/>
+    <w:next w:val="Normal"/>
+    <w:link w:val="Heading3Char"/>
+    <w:uiPriority w:val="9"/>
+    <w:unhideWhenUsed/>
+    <w:qFormat/>
+    <w:rsid w:val="0066439C"/>
+    <w:pPr>
+      <w:keepNext/>
+      <w:keepLines/>
+      <w:spacing w:before="40" w:after="0"/>
+      <w:outlineLvl w:val="2"/>
+    </w:pPr>
+    <w:rPr>
+      <w:rFonts w:asciiTheme="majorHAnsi" w:eastAsiaTheme="majorEastAsia" w:hAnsiTheme="majorHAnsi" w:cstheme="majorBidi"/>
+      <w:color w:val="1F3763" w:themeColor="accent1" w:themeShade="7F"/>
+      <w:sz w:val="24"/>
+      <w:szCs w:val="24"/>
+    </w:rPr>
+  </w:style>
   <w:style w:type="character" w:default="1" w:styleId="DefaultParagraphFont">
     <w:name w:val="Default Paragraph Font"/>
     <w:uiPriority w:val="1"/>
@@ -1618,6 +2120,32 @@
       <w:ind w:left="720"/>
       <w:contextualSpacing/>
     </w:pPr>
+  </w:style>
+  <w:style w:type="character" w:customStyle="1" w:styleId="Heading2Char">
+    <w:name w:val="Heading 2 Char"/>
+    <w:basedOn w:val="DefaultParagraphFont"/>
+    <w:link w:val="Heading2"/>
+    <w:uiPriority w:val="9"/>
+    <w:rsid w:val="00E12148"/>
+    <w:rPr>
+      <w:rFonts w:asciiTheme="majorHAnsi" w:eastAsiaTheme="majorEastAsia" w:hAnsiTheme="majorHAnsi" w:cstheme="majorBidi"/>
+      <w:color w:val="2F5496" w:themeColor="accent1" w:themeShade="BF"/>
+      <w:sz w:val="26"/>
+      <w:szCs w:val="26"/>
+    </w:rPr>
+  </w:style>
+  <w:style w:type="character" w:customStyle="1" w:styleId="Heading3Char">
+    <w:name w:val="Heading 3 Char"/>
+    <w:basedOn w:val="DefaultParagraphFont"/>
+    <w:link w:val="Heading3"/>
+    <w:uiPriority w:val="9"/>
+    <w:rsid w:val="0066439C"/>
+    <w:rPr>
+      <w:rFonts w:asciiTheme="majorHAnsi" w:eastAsiaTheme="majorEastAsia" w:hAnsiTheme="majorHAnsi" w:cstheme="majorBidi"/>
+      <w:color w:val="1F3763" w:themeColor="accent1" w:themeShade="7F"/>
+      <w:sz w:val="24"/>
+      <w:szCs w:val="24"/>
+    </w:rPr>
   </w:style>
 </w:styles>
 </file>

</xml_diff>